<commit_message>
Cleaning up the documentation
</commit_message>
<xml_diff>
--- a/TestPlan.docx
+++ b/TestPlan.docx
@@ -105,6 +105,7 @@
           <w:ilvl w:val="0"/>
           <w:numId w:val="1"/>
         </w:numPr>
+        <w:spacing w:line="360" w:lineRule="auto"/>
         <w:rPr>
           <w:sz w:val="32"/>
           <w:szCs w:val="32"/>
@@ -122,14 +123,19 @@
     <w:p>
       <w:pPr>
         <w:pStyle w:val="ListParagraph"/>
+        <w:spacing w:line="360" w:lineRule="auto"/>
       </w:pPr>
       <w:r>
         <w:t>This document contains the details of our test plan for the Chess Game application.</w:t>
       </w:r>
+      <w:r>
+        <w:t xml:space="preserve"> Our test plan includes plans to test code (unit tests) and also overall functionality. </w:t>
+      </w:r>
     </w:p>
     <w:p>
       <w:pPr>
         <w:pStyle w:val="ListParagraph"/>
+        <w:spacing w:line="360" w:lineRule="auto"/>
         <w:rPr>
           <w:sz w:val="32"/>
           <w:szCs w:val="32"/>
@@ -139,6 +145,7 @@
     <w:p>
       <w:pPr>
         <w:pStyle w:val="ListParagraph"/>
+        <w:spacing w:line="360" w:lineRule="auto"/>
         <w:rPr>
           <w:sz w:val="32"/>
           <w:szCs w:val="32"/>
@@ -147,6 +154,7 @@
     </w:p>
     <w:p>
       <w:pPr>
+        <w:spacing w:line="360" w:lineRule="auto"/>
         <w:rPr>
           <w:sz w:val="32"/>
           <w:szCs w:val="32"/>
@@ -160,6 +168,7 @@
           <w:ilvl w:val="0"/>
           <w:numId w:val="1"/>
         </w:numPr>
+        <w:spacing w:line="360" w:lineRule="auto"/>
         <w:rPr>
           <w:sz w:val="32"/>
           <w:szCs w:val="32"/>
@@ -180,6 +189,7 @@
           <w:ilvl w:val="0"/>
           <w:numId w:val="2"/>
         </w:numPr>
+        <w:spacing w:line="360" w:lineRule="auto"/>
         <w:rPr>
           <w:sz w:val="28"/>
           <w:szCs w:val="28"/>
@@ -212,6 +222,7 @@
     <w:p>
       <w:pPr>
         <w:pStyle w:val="ListParagraph"/>
+        <w:spacing w:line="360" w:lineRule="auto"/>
         <w:ind w:left="1440"/>
       </w:pPr>
       <w:r>
@@ -223,7 +234,13 @@
       </w:r>
       <w:proofErr w:type="spellEnd"/>
       <w:r>
-        <w:t xml:space="preserve"> feature by choosing the </w:t>
+        <w:t xml:space="preserve"> feature</w:t>
+      </w:r>
+      <w:r>
+        <w:t>. First, the player will launch the game. Next, the player will choose</w:t>
+      </w:r>
+      <w:r>
+        <w:t xml:space="preserve"> the </w:t>
       </w:r>
       <w:proofErr w:type="spellStart"/>
       <w:r>
@@ -231,12 +248,36 @@
       </w:r>
       <w:proofErr w:type="spellEnd"/>
       <w:r>
-        <w:t xml:space="preserve"> option in the settings panel. We will have two players then begin a game to test for any inconsistencies.</w:t>
+        <w:t xml:space="preserve"> option in the Settings P</w:t>
+      </w:r>
+      <w:r>
+        <w:t>anel.</w:t>
+      </w:r>
+      <w:r>
+        <w:t xml:space="preserve"> Next, the game should </w:t>
+      </w:r>
+      <w:proofErr w:type="gramStart"/>
+      <w:r>
+        <w:t>begin</w:t>
+      </w:r>
+      <w:proofErr w:type="gramEnd"/>
+      <w:r>
+        <w:t xml:space="preserve"> and the Settings Panel will switch to the Move History Panel.</w:t>
+      </w:r>
+      <w:r>
+        <w:t xml:space="preserve"> We will have </w:t>
+      </w:r>
+      <w:r>
+        <w:t>the main player and a second player then begin playing the</w:t>
+      </w:r>
+      <w:r>
+        <w:t xml:space="preserve"> game to test for any inconsistencies.</w:t>
       </w:r>
     </w:p>
     <w:p>
       <w:pPr>
         <w:pStyle w:val="ListParagraph"/>
+        <w:spacing w:line="360" w:lineRule="auto"/>
         <w:ind w:left="1440"/>
       </w:pPr>
     </w:p>
@@ -247,6 +288,7 @@
           <w:ilvl w:val="0"/>
           <w:numId w:val="2"/>
         </w:numPr>
+        <w:spacing w:line="360" w:lineRule="auto"/>
         <w:rPr>
           <w:sz w:val="28"/>
           <w:szCs w:val="28"/>
@@ -279,6 +321,7 @@
     <w:p>
       <w:pPr>
         <w:pStyle w:val="ListParagraph"/>
+        <w:spacing w:line="360" w:lineRule="auto"/>
         <w:ind w:left="1440"/>
       </w:pPr>
       <w:r>
@@ -290,7 +333,16 @@
       </w:r>
       <w:proofErr w:type="spellEnd"/>
       <w:r>
-        <w:t xml:space="preserve"> feature by choosing the </w:t>
+        <w:t xml:space="preserve"> feature</w:t>
+      </w:r>
+      <w:r>
+        <w:t>. First, the player will launch the game.</w:t>
+      </w:r>
+      <w:r>
+        <w:t xml:space="preserve"> </w:t>
+      </w:r>
+      <w:r>
+        <w:t xml:space="preserve">Next, the player will choose the </w:t>
       </w:r>
       <w:proofErr w:type="spellStart"/>
       <w:r>
@@ -298,12 +350,24 @@
       </w:r>
       <w:proofErr w:type="spellEnd"/>
       <w:r>
-        <w:t xml:space="preserve"> option in the settings panel. Next, the player will have to choose the AI difficulty level. We will have one players begin a game to test for any inconsistencies.</w:t>
+        <w:t xml:space="preserve"> option in the Settings Panel. Next, the game should </w:t>
+      </w:r>
+      <w:proofErr w:type="gramStart"/>
+      <w:r>
+        <w:t>begin</w:t>
+      </w:r>
+      <w:proofErr w:type="gramEnd"/>
+      <w:r>
+        <w:t xml:space="preserve"> and the Settings Panel will switch to the Move History Panel. We will have the player the begin playing the</w:t>
+      </w:r>
+      <w:r>
+        <w:t xml:space="preserve"> game to test for any inconsistencies.</w:t>
       </w:r>
     </w:p>
     <w:p>
       <w:pPr>
         <w:pStyle w:val="ListParagraph"/>
+        <w:spacing w:line="360" w:lineRule="auto"/>
         <w:ind w:left="1440"/>
       </w:pPr>
     </w:p>
@@ -314,6 +378,7 @@
           <w:ilvl w:val="0"/>
           <w:numId w:val="2"/>
         </w:numPr>
+        <w:spacing w:line="360" w:lineRule="auto"/>
         <w:rPr>
           <w:sz w:val="28"/>
           <w:szCs w:val="28"/>
@@ -330,7 +395,8 @@
     <w:p>
       <w:pPr>
         <w:pStyle w:val="ListParagraph"/>
-        <w:ind w:left="1440"/>
+        <w:spacing w:line="360" w:lineRule="auto"/>
+        <w:ind w:left="1440" w:firstLine="720"/>
         <w:rPr>
           <w:szCs w:val="24"/>
         </w:rPr>
@@ -339,74 +405,61 @@
         <w:rPr>
           <w:szCs w:val="24"/>
         </w:rPr>
-        <w:t xml:space="preserve">We will use input to create a check mate (or win) scenario to ensure the correct results/output. One expected result will be the Icon Capture Feature: when a user </w:t>
-      </w:r>
-      <w:proofErr w:type="spellStart"/>
+        <w:t xml:space="preserve">We will use input to create a check mate (or win) scenario to ensure the correct results/output. </w:t>
+      </w:r>
       <w:r>
         <w:rPr>
           <w:szCs w:val="24"/>
         </w:rPr>
-        <w:t>catpures</w:t>
-      </w:r>
-      <w:proofErr w:type="spellEnd"/>
-      <w:r>
+        <w:t xml:space="preserve">We will achieve this test by moving pieces to simulate a real game being played. </w:t>
+      </w:r>
+    </w:p>
+    <w:p>
+      <w:pPr>
+        <w:pStyle w:val="ListParagraph"/>
+        <w:spacing w:line="360" w:lineRule="auto"/>
+        <w:ind w:left="1440" w:firstLine="720"/>
         <w:rPr>
           <w:szCs w:val="24"/>
         </w:rPr>
-        <w:t xml:space="preserve"> an opponent’s piece, it will be displayed under the player’s side panel.</w:t>
-      </w:r>
+      </w:pPr>
       <w:r>
         <w:rPr>
           <w:szCs w:val="24"/>
         </w:rPr>
-        <w:t xml:space="preserve"> Another expected result is the move history log, which will keep track of every move each player has made.</w:t>
-      </w:r>
-    </w:p>
-    <w:p>
-      <w:pPr>
-        <w:pStyle w:val="ListParagraph"/>
-        <w:ind w:left="1440"/>
-        <w:rPr>
-          <w:sz w:val="28"/>
-          <w:szCs w:val="28"/>
-        </w:rPr>
-      </w:pPr>
-    </w:p>
-    <w:p>
-      <w:pPr>
-        <w:pStyle w:val="ListParagraph"/>
-        <w:ind w:left="1440"/>
-      </w:pPr>
+        <w:t>One expected result will be the Icon C</w:t>
+      </w:r>
+      <w:r>
+        <w:rPr>
+          <w:szCs w:val="24"/>
+        </w:rPr>
+        <w:t>apture Feature: when a user capt</w:t>
+      </w:r>
+      <w:r>
+        <w:rPr>
+          <w:szCs w:val="24"/>
+        </w:rPr>
+        <w:t>ures an opponent’s piece, it will be displayed under the player’s side panel.</w:t>
+      </w:r>
+      <w:r>
+        <w:rPr>
+          <w:szCs w:val="24"/>
+        </w:rPr>
+        <w:t xml:space="preserve"> Another expected</w:t>
+      </w:r>
+      <w:r>
+        <w:rPr>
+          <w:szCs w:val="24"/>
+        </w:rPr>
+        <w:t xml:space="preserve"> result is the move history log:</w:t>
+      </w:r>
       <w:bookmarkStart w:id="0" w:name="_GoBack"/>
       <w:bookmarkEnd w:id="0"/>
-    </w:p>
-    <w:p>
-      <w:pPr>
-        <w:pStyle w:val="ListParagraph"/>
-        <w:rPr>
-          <w:sz w:val="32"/>
-          <w:szCs w:val="32"/>
-        </w:rPr>
-      </w:pPr>
-    </w:p>
-    <w:p>
-      <w:pPr>
-        <w:pStyle w:val="ListParagraph"/>
-        <w:numPr>
-          <w:ilvl w:val="0"/>
-          <w:numId w:val="1"/>
-        </w:numPr>
-        <w:rPr>
-          <w:sz w:val="32"/>
-          <w:szCs w:val="32"/>
-        </w:rPr>
-      </w:pPr>
-      <w:r>
-        <w:rPr>
-          <w:sz w:val="32"/>
-          <w:szCs w:val="32"/>
-        </w:rPr>
-        <w:t>Results and Failures</w:t>
+      <w:r>
+        <w:rPr>
+          <w:szCs w:val="24"/>
+        </w:rPr>
+        <w:t xml:space="preserve"> which will keep track of every move each player has made.</w:t>
       </w:r>
     </w:p>
     <w:sectPr>

</xml_diff>